<commit_message>
Update Report 2 jnpicaooliveira@gmail.com.docx
</commit_message>
<xml_diff>
--- a/Capstone/Report 2 jnpicaooliveira@gmail.com.docx
+++ b/Capstone/Report 2 jnpicaooliveira@gmail.com.docx
@@ -25,6 +25,106 @@
     </w:p>
     <w:p>
       <w:pPr>
+        <w:rPr/>
+      </w:pPr>
+      <w:r>
+        <w:rPr>
+          <w:rtl w:val="0"/>
+        </w:rPr>
+        <w:t xml:space="preserve">Definitions:</w:t>
+      </w:r>
+    </w:p>
+    <w:p>
+      <w:pPr>
+        <w:rPr/>
+      </w:pPr>
+      <w:r>
+        <w:rPr>
+          <w:rtl w:val="0"/>
+        </w:rPr>
+      </w:r>
+    </w:p>
+    <w:p>
+      <w:pPr>
+        <w:rPr/>
+      </w:pPr>
+      <w:r>
+        <w:rPr>
+          <w:rtl w:val="0"/>
+        </w:rPr>
+        <w:t xml:space="preserve">Historical dataset: complete dataset collected by the police department and provided </w:t>
+      </w:r>
+    </w:p>
+    <w:p>
+      <w:pPr>
+        <w:rPr/>
+      </w:pPr>
+      <w:r>
+        <w:rPr>
+          <w:rtl w:val="0"/>
+        </w:rPr>
+        <w:t xml:space="preserve">Training set: Subset of the historical dataset containing observations for which feature </w:t>
+      </w:r>
+      <w:r>
+        <w:rPr>
+          <w:i w:val="1"/>
+          <w:highlight w:val="white"/>
+          <w:rtl w:val="0"/>
+        </w:rPr>
+        <w:t xml:space="preserve">VehicleSearchedIndicator</w:t>
+      </w:r>
+      <w:r>
+        <w:rPr>
+          <w:rtl w:val="0"/>
+        </w:rPr>
+        <w:t xml:space="preserve"> equals ‘True’.</w:t>
+      </w:r>
+    </w:p>
+    <w:p>
+      <w:pPr>
+        <w:rPr/>
+      </w:pPr>
+      <w:r>
+        <w:rPr>
+          <w:rtl w:val="0"/>
+        </w:rPr>
+        <w:t xml:space="preserve">Test set: Subset of the training set that was used to assess model performance.</w:t>
+      </w:r>
+    </w:p>
+    <w:p>
+      <w:pPr>
+        <w:rPr/>
+      </w:pPr>
+      <w:r>
+        <w:rPr>
+          <w:rtl w:val="0"/>
+        </w:rPr>
+        <w:t xml:space="preserve">Production set: complete dataset resulting collected by the web app during the week the deployed model was in production.</w:t>
+      </w:r>
+    </w:p>
+    <w:p>
+      <w:pPr>
+        <w:rPr/>
+      </w:pPr>
+      <w:r>
+        <w:rPr>
+          <w:rtl w:val="0"/>
+        </w:rPr>
+        <w:t xml:space="preserve">Production test set:</w:t>
+      </w:r>
+    </w:p>
+    <w:p>
+      <w:pPr>
+        <w:rPr/>
+      </w:pPr>
+      <w:r>
+        <w:rPr>
+          <w:rtl w:val="0"/>
+        </w:rPr>
+      </w:r>
+    </w:p>
+    <w:p>
+      <w:pPr>
         <w:pStyle w:val="Heading1"/>
         <w:rPr>
           <w:sz w:val="22"/>
@@ -129,7 +229,7 @@
           <w:color w:val="4a86e8"/>
           <w:rtl w:val="0"/>
         </w:rPr>
-        <w:t xml:space="preserve">Precision and Recall</w:t>
+        <w:t xml:space="preserve">“Based upon the performance that you expected and reported in report #1, how did you do on the observations for which you know the outcome.”</w:t>
       </w:r>
     </w:p>
     <w:p>
@@ -143,7 +243,7 @@
           <w:color w:val="4a86e8"/>
           <w:rtl w:val="0"/>
         </w:rPr>
-        <w:t xml:space="preserve">In the table include: our model on the test set; our model on the production set; previous method on the production set;</w:t>
+        <w:t xml:space="preserve">Confusion matrix for both methods?</w:t>
       </w:r>
     </w:p>
     <w:p>
@@ -154,22 +254,21 @@
       </w:pPr>
       <w:r>
         <w:rPr>
-          <w:color w:val="4a86e8"/>
-          <w:rtl w:val="0"/>
-        </w:rPr>
-        <w:t xml:space="preserve">Confusion matrix for both methods?</w:t>
+          <w:rtl w:val="0"/>
+        </w:rPr>
       </w:r>
     </w:p>
     <w:p>
       <w:pPr>
-        <w:rPr>
-          <w:color w:val="4a86e8"/>
-        </w:rPr>
-      </w:pPr>
-      <w:r>
-        <w:rPr>
-          <w:rtl w:val="0"/>
-        </w:rPr>
+        <w:widowControl w:val="0"/>
+        <w:spacing w:line="240" w:lineRule="auto"/>
+        <w:rPr/>
+      </w:pPr>
+      <w:r>
+        <w:rPr>
+          <w:rtl w:val="0"/>
+        </w:rPr>
+        <w:t xml:space="preserve">In this section, we compare the model performance on the test set with its actual performance on production (naturally, only for those observations for which we know the true class - we have named this subset “production test set”). The results are presented in the table below and officers’ performance was also included in the last column as a baseline (i.e. what would have been the performance in case the model had not been deployed and all searches were performed). The recall is the most significant metric to measure the model performance, as defined in the third requirement of the briefing. The precision score is a byproduct of setting the classification threshold at 50%, according to our interpretation of the first requirement. We also present the percentage of searches performed, as a measure of the cost-effectiveness of the model, and accuracy, since it is a standard metric of common usage.</w:t>
       </w:r>
     </w:p>
     <w:p>
@@ -216,105 +315,88 @@
         </w:tblGridChange>
       </w:tblGrid>
       <w:tr>
-        <w:tc>
-          <w:tcPr>
-            <w:shd w:fill="auto" w:val="clear"/>
-            <w:tcMar>
-              <w:top w:w="100.0" w:type="dxa"/>
-              <w:left w:w="100.0" w:type="dxa"/>
-              <w:bottom w:w="100.0" w:type="dxa"/>
-              <w:right w:w="100.0" w:type="dxa"/>
-            </w:tcMar>
-            <w:vAlign w:val="top"/>
-          </w:tcPr>
-          <w:p>
-            <w:pPr>
-              <w:widowControl w:val="0"/>
-              <w:spacing w:line="240" w:lineRule="auto"/>
-              <w:rPr/>
-            </w:pPr>
-            <w:r>
-              <w:rPr>
-                <w:rtl w:val="0"/>
-              </w:rPr>
-            </w:r>
-          </w:p>
-        </w:tc>
-        <w:tc>
-          <w:tcPr>
-            <w:shd w:fill="auto" w:val="clear"/>
-            <w:tcMar>
-              <w:top w:w="100.0" w:type="dxa"/>
-              <w:left w:w="100.0" w:type="dxa"/>
-              <w:bottom w:w="100.0" w:type="dxa"/>
-              <w:right w:w="100.0" w:type="dxa"/>
-            </w:tcMar>
-            <w:vAlign w:val="top"/>
-          </w:tcPr>
-          <w:p>
-            <w:pPr>
-              <w:widowControl w:val="0"/>
-              <w:spacing w:line="240" w:lineRule="auto"/>
-              <w:jc w:val="center"/>
-              <w:rPr/>
-            </w:pPr>
-            <w:r>
-              <w:rPr>
-                <w:rtl w:val="0"/>
-              </w:rPr>
-              <w:t xml:space="preserve">Test set (40% of the training set)</w:t>
-            </w:r>
-          </w:p>
-        </w:tc>
-        <w:tc>
-          <w:tcPr>
-            <w:shd w:fill="auto" w:val="clear"/>
-            <w:tcMar>
-              <w:top w:w="100.0" w:type="dxa"/>
-              <w:left w:w="100.0" w:type="dxa"/>
-              <w:bottom w:w="100.0" w:type="dxa"/>
-              <w:right w:w="100.0" w:type="dxa"/>
-            </w:tcMar>
-            <w:vAlign w:val="top"/>
-          </w:tcPr>
-          <w:p>
-            <w:pPr>
-              <w:widowControl w:val="0"/>
-              <w:spacing w:line="240" w:lineRule="auto"/>
-              <w:jc w:val="center"/>
-              <w:rPr/>
-            </w:pPr>
-            <w:r>
-              <w:rPr>
-                <w:rtl w:val="0"/>
-              </w:rPr>
-              <w:t xml:space="preserve">Production</w:t>
-            </w:r>
-          </w:p>
-        </w:tc>
-        <w:tc>
-          <w:tcPr>
-            <w:shd w:fill="auto" w:val="clear"/>
-            <w:tcMar>
-              <w:top w:w="100.0" w:type="dxa"/>
-              <w:left w:w="100.0" w:type="dxa"/>
-              <w:bottom w:w="100.0" w:type="dxa"/>
-              <w:right w:w="100.0" w:type="dxa"/>
-            </w:tcMar>
-            <w:vAlign w:val="top"/>
-          </w:tcPr>
-          <w:p>
-            <w:pPr>
-              <w:widowControl w:val="0"/>
-              <w:spacing w:line="240" w:lineRule="auto"/>
-              <w:jc w:val="center"/>
-              <w:rPr/>
-            </w:pPr>
-            <w:r>
-              <w:rPr>
-                <w:rtl w:val="0"/>
-              </w:rPr>
-              <w:t xml:space="preserve">Old method</w:t>
+        <w:trPr>
+          <w:trHeight w:val="420" w:hRule="atLeast"/>
+        </w:trPr>
+        <w:tc>
+          <w:tcPr>
+            <w:tcBorders>
+              <w:top w:color="000000" w:space="0" w:sz="0" w:val="nil"/>
+              <w:left w:color="000000" w:space="0" w:sz="0" w:val="nil"/>
+              <w:bottom w:color="000000" w:space="0" w:sz="0" w:val="nil"/>
+            </w:tcBorders>
+            <w:shd w:fill="auto" w:val="clear"/>
+            <w:tcMar>
+              <w:top w:w="100.0" w:type="dxa"/>
+              <w:left w:w="100.0" w:type="dxa"/>
+              <w:bottom w:w="100.0" w:type="dxa"/>
+              <w:right w:w="100.0" w:type="dxa"/>
+            </w:tcMar>
+            <w:vAlign w:val="top"/>
+          </w:tcPr>
+          <w:p>
+            <w:pPr>
+              <w:widowControl w:val="0"/>
+              <w:spacing w:line="240" w:lineRule="auto"/>
+              <w:rPr/>
+            </w:pPr>
+            <w:r>
+              <w:rPr>
+                <w:rtl w:val="0"/>
+              </w:rPr>
+            </w:r>
+          </w:p>
+        </w:tc>
+        <w:tc>
+          <w:tcPr>
+            <w:gridSpan w:val="2"/>
+            <w:shd w:fill="auto" w:val="clear"/>
+            <w:tcMar>
+              <w:top w:w="100.0" w:type="dxa"/>
+              <w:left w:w="100.0" w:type="dxa"/>
+              <w:bottom w:w="100.0" w:type="dxa"/>
+              <w:right w:w="100.0" w:type="dxa"/>
+            </w:tcMar>
+            <w:vAlign w:val="top"/>
+          </w:tcPr>
+          <w:p>
+            <w:pPr>
+              <w:widowControl w:val="0"/>
+              <w:spacing w:line="240" w:lineRule="auto"/>
+              <w:jc w:val="center"/>
+              <w:rPr/>
+            </w:pPr>
+            <w:r>
+              <w:rPr>
+                <w:rtl w:val="0"/>
+              </w:rPr>
+              <w:t xml:space="preserve">Model performance</w:t>
+            </w:r>
+          </w:p>
+        </w:tc>
+        <w:tc>
+          <w:tcPr>
+            <w:shd w:fill="auto" w:val="clear"/>
+            <w:tcMar>
+              <w:top w:w="100.0" w:type="dxa"/>
+              <w:left w:w="100.0" w:type="dxa"/>
+              <w:bottom w:w="100.0" w:type="dxa"/>
+              <w:right w:w="100.0" w:type="dxa"/>
+            </w:tcMar>
+            <w:vAlign w:val="top"/>
+          </w:tcPr>
+          <w:p>
+            <w:pPr>
+              <w:widowControl w:val="0"/>
+              <w:spacing w:line="240" w:lineRule="auto"/>
+              <w:jc w:val="center"/>
+              <w:rPr/>
+            </w:pPr>
+            <w:r>
+              <w:rPr>
+                <w:rtl w:val="0"/>
+              </w:rPr>
+              <w:t xml:space="preserve">Officers’ performance</w:t>
             </w:r>
           </w:p>
         </w:tc>
@@ -322,104 +404,107 @@
       <w:tr>
         <w:tc>
           <w:tcPr>
-            <w:shd w:fill="auto" w:val="clear"/>
-            <w:tcMar>
-              <w:top w:w="100.0" w:type="dxa"/>
-              <w:left w:w="100.0" w:type="dxa"/>
-              <w:bottom w:w="100.0" w:type="dxa"/>
-              <w:right w:w="100.0" w:type="dxa"/>
-            </w:tcMar>
-            <w:vAlign w:val="top"/>
-          </w:tcPr>
-          <w:p>
-            <w:pPr>
-              <w:widowControl w:val="0"/>
-              <w:spacing w:line="240" w:lineRule="auto"/>
-              <w:rPr/>
-            </w:pPr>
-            <w:r>
-              <w:rPr>
-                <w:rtl w:val="0"/>
-              </w:rPr>
-              <w:t xml:space="preserve">Searches [% of total]</w:t>
-            </w:r>
-          </w:p>
-        </w:tc>
-        <w:tc>
-          <w:tcPr>
-            <w:shd w:fill="auto" w:val="clear"/>
-            <w:tcMar>
-              <w:top w:w="100.0" w:type="dxa"/>
-              <w:left w:w="100.0" w:type="dxa"/>
-              <w:bottom w:w="100.0" w:type="dxa"/>
-              <w:right w:w="100.0" w:type="dxa"/>
-            </w:tcMar>
-            <w:vAlign w:val="top"/>
-          </w:tcPr>
-          <w:p>
-            <w:pPr>
-              <w:widowControl w:val="0"/>
-              <w:spacing w:line="240" w:lineRule="auto"/>
-              <w:jc w:val="center"/>
-              <w:rPr/>
-            </w:pPr>
-            <w:r>
-              <w:rPr>
-                <w:rtl w:val="0"/>
-              </w:rPr>
-              <w:t xml:space="preserve">29%</w:t>
-            </w:r>
-          </w:p>
-        </w:tc>
-        <w:tc>
-          <w:tcPr>
-            <w:shd w:fill="auto" w:val="clear"/>
-            <w:tcMar>
-              <w:top w:w="100.0" w:type="dxa"/>
-              <w:left w:w="100.0" w:type="dxa"/>
-              <w:bottom w:w="100.0" w:type="dxa"/>
-              <w:right w:w="100.0" w:type="dxa"/>
-            </w:tcMar>
-            <w:vAlign w:val="top"/>
-          </w:tcPr>
-          <w:p>
-            <w:pPr>
-              <w:widowControl w:val="0"/>
-              <w:spacing w:line="240" w:lineRule="auto"/>
-              <w:jc w:val="center"/>
-              <w:rPr/>
-            </w:pPr>
-            <w:r>
-              <w:rPr>
-                <w:rtl w:val="0"/>
-              </w:rPr>
-              <w:t xml:space="preserve">30%</w:t>
-            </w:r>
-          </w:p>
-        </w:tc>
-        <w:tc>
-          <w:tcPr>
-            <w:shd w:fill="auto" w:val="clear"/>
-            <w:tcMar>
-              <w:top w:w="100.0" w:type="dxa"/>
-              <w:left w:w="100.0" w:type="dxa"/>
-              <w:bottom w:w="100.0" w:type="dxa"/>
-              <w:right w:w="100.0" w:type="dxa"/>
-            </w:tcMar>
-            <w:vAlign w:val="top"/>
-          </w:tcPr>
-          <w:p>
-            <w:pPr>
-              <w:widowControl w:val="0"/>
-              <w:spacing w:line="240" w:lineRule="auto"/>
-              <w:jc w:val="center"/>
-              <w:rPr/>
-            </w:pPr>
-            <w:r>
-              <w:rPr>
-                <w:rtl w:val="0"/>
-              </w:rPr>
-              <w:t xml:space="preserve">100%</w:t>
+            <w:tcBorders>
+              <w:top w:color="000000" w:space="0" w:sz="0" w:val="nil"/>
+              <w:left w:color="000000" w:space="0" w:sz="0" w:val="nil"/>
+            </w:tcBorders>
+            <w:shd w:fill="auto" w:val="clear"/>
+            <w:tcMar>
+              <w:top w:w="100.0" w:type="dxa"/>
+              <w:left w:w="100.0" w:type="dxa"/>
+              <w:bottom w:w="100.0" w:type="dxa"/>
+              <w:right w:w="100.0" w:type="dxa"/>
+            </w:tcMar>
+            <w:vAlign w:val="top"/>
+          </w:tcPr>
+          <w:p>
+            <w:pPr>
+              <w:widowControl w:val="0"/>
+              <w:spacing w:line="240" w:lineRule="auto"/>
+              <w:rPr/>
+            </w:pPr>
+            <w:r>
+              <w:rPr>
+                <w:rtl w:val="0"/>
+              </w:rPr>
+            </w:r>
+          </w:p>
+        </w:tc>
+        <w:tc>
+          <w:tcPr>
+            <w:shd w:fill="auto" w:val="clear"/>
+            <w:tcMar>
+              <w:top w:w="100.0" w:type="dxa"/>
+              <w:left w:w="100.0" w:type="dxa"/>
+              <w:bottom w:w="100.0" w:type="dxa"/>
+              <w:right w:w="100.0" w:type="dxa"/>
+            </w:tcMar>
+            <w:vAlign w:val="top"/>
+          </w:tcPr>
+          <w:p>
+            <w:pPr>
+              <w:widowControl w:val="0"/>
+              <w:spacing w:line="240" w:lineRule="auto"/>
+              <w:jc w:val="center"/>
+              <w:rPr/>
+            </w:pPr>
+            <w:r>
+              <w:rPr>
+                <w:rtl w:val="0"/>
+              </w:rPr>
+              <w:t xml:space="preserve">Test set (40% of the training set)</w:t>
+            </w:r>
+          </w:p>
+        </w:tc>
+        <w:tc>
+          <w:tcPr>
+            <w:shd w:fill="auto" w:val="clear"/>
+            <w:tcMar>
+              <w:top w:w="100.0" w:type="dxa"/>
+              <w:left w:w="100.0" w:type="dxa"/>
+              <w:bottom w:w="100.0" w:type="dxa"/>
+              <w:right w:w="100.0" w:type="dxa"/>
+            </w:tcMar>
+            <w:vAlign w:val="top"/>
+          </w:tcPr>
+          <w:p>
+            <w:pPr>
+              <w:widowControl w:val="0"/>
+              <w:spacing w:line="240" w:lineRule="auto"/>
+              <w:jc w:val="center"/>
+              <w:rPr/>
+            </w:pPr>
+            <w:r>
+              <w:rPr>
+                <w:rtl w:val="0"/>
+              </w:rPr>
+              <w:t xml:space="preserve">Production test set</w:t>
+            </w:r>
+          </w:p>
+        </w:tc>
+        <w:tc>
+          <w:tcPr>
+            <w:shd w:fill="auto" w:val="clear"/>
+            <w:tcMar>
+              <w:top w:w="100.0" w:type="dxa"/>
+              <w:left w:w="100.0" w:type="dxa"/>
+              <w:bottom w:w="100.0" w:type="dxa"/>
+              <w:right w:w="100.0" w:type="dxa"/>
+            </w:tcMar>
+            <w:vAlign w:val="top"/>
+          </w:tcPr>
+          <w:p>
+            <w:pPr>
+              <w:widowControl w:val="0"/>
+              <w:spacing w:line="240" w:lineRule="auto"/>
+              <w:jc w:val="center"/>
+              <w:rPr/>
+            </w:pPr>
+            <w:r>
+              <w:rPr>
+                <w:rtl w:val="0"/>
+              </w:rPr>
+              <w:t xml:space="preserve">Production test set</w:t>
             </w:r>
           </w:p>
         </w:tc>
@@ -446,85 +531,85 @@
               <w:rPr>
                 <w:rtl w:val="0"/>
               </w:rPr>
-              <w:t xml:space="preserve">Precision</w:t>
-            </w:r>
-          </w:p>
-        </w:tc>
-        <w:tc>
-          <w:tcPr>
-            <w:shd w:fill="auto" w:val="clear"/>
-            <w:tcMar>
-              <w:top w:w="100.0" w:type="dxa"/>
-              <w:left w:w="100.0" w:type="dxa"/>
-              <w:bottom w:w="100.0" w:type="dxa"/>
-              <w:right w:w="100.0" w:type="dxa"/>
-            </w:tcMar>
-            <w:vAlign w:val="top"/>
-          </w:tcPr>
-          <w:p>
-            <w:pPr>
-              <w:widowControl w:val="0"/>
-              <w:spacing w:line="240" w:lineRule="auto"/>
-              <w:jc w:val="center"/>
-              <w:rPr/>
-            </w:pPr>
-            <w:r>
-              <w:rPr>
-                <w:rtl w:val="0"/>
-              </w:rPr>
-              <w:t xml:space="preserve">0.5998</w:t>
-            </w:r>
-          </w:p>
-        </w:tc>
-        <w:tc>
-          <w:tcPr>
-            <w:shd w:fill="auto" w:val="clear"/>
-            <w:tcMar>
-              <w:top w:w="100.0" w:type="dxa"/>
-              <w:left w:w="100.0" w:type="dxa"/>
-              <w:bottom w:w="100.0" w:type="dxa"/>
-              <w:right w:w="100.0" w:type="dxa"/>
-            </w:tcMar>
-            <w:vAlign w:val="top"/>
-          </w:tcPr>
-          <w:p>
-            <w:pPr>
-              <w:widowControl w:val="0"/>
-              <w:spacing w:line="240" w:lineRule="auto"/>
-              <w:jc w:val="center"/>
-              <w:rPr/>
-            </w:pPr>
-            <w:r>
-              <w:rPr>
-                <w:rtl w:val="0"/>
-              </w:rPr>
-              <w:t xml:space="preserve">0.6005</w:t>
-            </w:r>
-          </w:p>
-        </w:tc>
-        <w:tc>
-          <w:tcPr>
-            <w:shd w:fill="auto" w:val="clear"/>
-            <w:tcMar>
-              <w:top w:w="100.0" w:type="dxa"/>
-              <w:left w:w="100.0" w:type="dxa"/>
-              <w:bottom w:w="100.0" w:type="dxa"/>
-              <w:right w:w="100.0" w:type="dxa"/>
-            </w:tcMar>
-            <w:vAlign w:val="top"/>
-          </w:tcPr>
-          <w:p>
-            <w:pPr>
-              <w:widowControl w:val="0"/>
-              <w:spacing w:line="240" w:lineRule="auto"/>
-              <w:jc w:val="center"/>
-              <w:rPr/>
-            </w:pPr>
-            <w:r>
-              <w:rPr>
-                <w:rtl w:val="0"/>
-              </w:rPr>
-              <w:t xml:space="preserve">0.359</w:t>
+              <w:t xml:space="preserve">Recall</w:t>
+            </w:r>
+          </w:p>
+        </w:tc>
+        <w:tc>
+          <w:tcPr>
+            <w:shd w:fill="auto" w:val="clear"/>
+            <w:tcMar>
+              <w:top w:w="100.0" w:type="dxa"/>
+              <w:left w:w="100.0" w:type="dxa"/>
+              <w:bottom w:w="100.0" w:type="dxa"/>
+              <w:right w:w="100.0" w:type="dxa"/>
+            </w:tcMar>
+            <w:vAlign w:val="top"/>
+          </w:tcPr>
+          <w:p>
+            <w:pPr>
+              <w:widowControl w:val="0"/>
+              <w:spacing w:line="240" w:lineRule="auto"/>
+              <w:jc w:val="center"/>
+              <w:rPr/>
+            </w:pPr>
+            <w:r>
+              <w:rPr>
+                <w:rtl w:val="0"/>
+              </w:rPr>
+              <w:t xml:space="preserve">0.5144</w:t>
+            </w:r>
+          </w:p>
+        </w:tc>
+        <w:tc>
+          <w:tcPr>
+            <w:shd w:fill="auto" w:val="clear"/>
+            <w:tcMar>
+              <w:top w:w="100.0" w:type="dxa"/>
+              <w:left w:w="100.0" w:type="dxa"/>
+              <w:bottom w:w="100.0" w:type="dxa"/>
+              <w:right w:w="100.0" w:type="dxa"/>
+            </w:tcMar>
+            <w:vAlign w:val="top"/>
+          </w:tcPr>
+          <w:p>
+            <w:pPr>
+              <w:widowControl w:val="0"/>
+              <w:spacing w:line="240" w:lineRule="auto"/>
+              <w:jc w:val="center"/>
+              <w:rPr/>
+            </w:pPr>
+            <w:r>
+              <w:rPr>
+                <w:rtl w:val="0"/>
+              </w:rPr>
+              <w:t xml:space="preserve">0.4942</w:t>
+            </w:r>
+          </w:p>
+        </w:tc>
+        <w:tc>
+          <w:tcPr>
+            <w:shd w:fill="auto" w:val="clear"/>
+            <w:tcMar>
+              <w:top w:w="100.0" w:type="dxa"/>
+              <w:left w:w="100.0" w:type="dxa"/>
+              <w:bottom w:w="100.0" w:type="dxa"/>
+              <w:right w:w="100.0" w:type="dxa"/>
+            </w:tcMar>
+            <w:vAlign w:val="top"/>
+          </w:tcPr>
+          <w:p>
+            <w:pPr>
+              <w:widowControl w:val="0"/>
+              <w:spacing w:line="240" w:lineRule="auto"/>
+              <w:jc w:val="center"/>
+              <w:rPr/>
+            </w:pPr>
+            <w:r>
+              <w:rPr>
+                <w:rtl w:val="0"/>
+              </w:rPr>
+              <w:t xml:space="preserve">1.0</w:t>
             </w:r>
           </w:p>
         </w:tc>
@@ -551,85 +636,190 @@
               <w:rPr>
                 <w:rtl w:val="0"/>
               </w:rPr>
-              <w:t xml:space="preserve">Recall</w:t>
-            </w:r>
-          </w:p>
-        </w:tc>
-        <w:tc>
-          <w:tcPr>
-            <w:shd w:fill="auto" w:val="clear"/>
-            <w:tcMar>
-              <w:top w:w="100.0" w:type="dxa"/>
-              <w:left w:w="100.0" w:type="dxa"/>
-              <w:bottom w:w="100.0" w:type="dxa"/>
-              <w:right w:w="100.0" w:type="dxa"/>
-            </w:tcMar>
-            <w:vAlign w:val="top"/>
-          </w:tcPr>
-          <w:p>
-            <w:pPr>
-              <w:widowControl w:val="0"/>
-              <w:spacing w:line="240" w:lineRule="auto"/>
-              <w:jc w:val="center"/>
-              <w:rPr/>
-            </w:pPr>
-            <w:r>
-              <w:rPr>
-                <w:rtl w:val="0"/>
-              </w:rPr>
-              <w:t xml:space="preserve">0.5144</w:t>
-            </w:r>
-          </w:p>
-        </w:tc>
-        <w:tc>
-          <w:tcPr>
-            <w:shd w:fill="auto" w:val="clear"/>
-            <w:tcMar>
-              <w:top w:w="100.0" w:type="dxa"/>
-              <w:left w:w="100.0" w:type="dxa"/>
-              <w:bottom w:w="100.0" w:type="dxa"/>
-              <w:right w:w="100.0" w:type="dxa"/>
-            </w:tcMar>
-            <w:vAlign w:val="top"/>
-          </w:tcPr>
-          <w:p>
-            <w:pPr>
-              <w:widowControl w:val="0"/>
-              <w:spacing w:line="240" w:lineRule="auto"/>
-              <w:jc w:val="center"/>
-              <w:rPr/>
-            </w:pPr>
-            <w:r>
-              <w:rPr>
-                <w:rtl w:val="0"/>
-              </w:rPr>
-              <w:t xml:space="preserve">0.4942</w:t>
-            </w:r>
-          </w:p>
-        </w:tc>
-        <w:tc>
-          <w:tcPr>
-            <w:shd w:fill="auto" w:val="clear"/>
-            <w:tcMar>
-              <w:top w:w="100.0" w:type="dxa"/>
-              <w:left w:w="100.0" w:type="dxa"/>
-              <w:bottom w:w="100.0" w:type="dxa"/>
-              <w:right w:w="100.0" w:type="dxa"/>
-            </w:tcMar>
-            <w:vAlign w:val="top"/>
-          </w:tcPr>
-          <w:p>
-            <w:pPr>
-              <w:widowControl w:val="0"/>
-              <w:spacing w:line="240" w:lineRule="auto"/>
-              <w:jc w:val="center"/>
-              <w:rPr/>
-            </w:pPr>
-            <w:r>
-              <w:rPr>
-                <w:rtl w:val="0"/>
-              </w:rPr>
-              <w:t xml:space="preserve">1.0</w:t>
+              <w:t xml:space="preserve">Precision</w:t>
+            </w:r>
+          </w:p>
+        </w:tc>
+        <w:tc>
+          <w:tcPr>
+            <w:shd w:fill="auto" w:val="clear"/>
+            <w:tcMar>
+              <w:top w:w="100.0" w:type="dxa"/>
+              <w:left w:w="100.0" w:type="dxa"/>
+              <w:bottom w:w="100.0" w:type="dxa"/>
+              <w:right w:w="100.0" w:type="dxa"/>
+            </w:tcMar>
+            <w:vAlign w:val="top"/>
+          </w:tcPr>
+          <w:p>
+            <w:pPr>
+              <w:widowControl w:val="0"/>
+              <w:spacing w:line="240" w:lineRule="auto"/>
+              <w:jc w:val="center"/>
+              <w:rPr/>
+            </w:pPr>
+            <w:r>
+              <w:rPr>
+                <w:rtl w:val="0"/>
+              </w:rPr>
+              <w:t xml:space="preserve">0.5998</w:t>
+            </w:r>
+          </w:p>
+        </w:tc>
+        <w:tc>
+          <w:tcPr>
+            <w:shd w:fill="auto" w:val="clear"/>
+            <w:tcMar>
+              <w:top w:w="100.0" w:type="dxa"/>
+              <w:left w:w="100.0" w:type="dxa"/>
+              <w:bottom w:w="100.0" w:type="dxa"/>
+              <w:right w:w="100.0" w:type="dxa"/>
+            </w:tcMar>
+            <w:vAlign w:val="top"/>
+          </w:tcPr>
+          <w:p>
+            <w:pPr>
+              <w:widowControl w:val="0"/>
+              <w:spacing w:line="240" w:lineRule="auto"/>
+              <w:jc w:val="center"/>
+              <w:rPr/>
+            </w:pPr>
+            <w:r>
+              <w:rPr>
+                <w:rtl w:val="0"/>
+              </w:rPr>
+              <w:t xml:space="preserve">0.6005</w:t>
+            </w:r>
+          </w:p>
+        </w:tc>
+        <w:tc>
+          <w:tcPr>
+            <w:shd w:fill="auto" w:val="clear"/>
+            <w:tcMar>
+              <w:top w:w="100.0" w:type="dxa"/>
+              <w:left w:w="100.0" w:type="dxa"/>
+              <w:bottom w:w="100.0" w:type="dxa"/>
+              <w:right w:w="100.0" w:type="dxa"/>
+            </w:tcMar>
+            <w:vAlign w:val="top"/>
+          </w:tcPr>
+          <w:p>
+            <w:pPr>
+              <w:widowControl w:val="0"/>
+              <w:spacing w:line="240" w:lineRule="auto"/>
+              <w:jc w:val="center"/>
+              <w:rPr/>
+            </w:pPr>
+            <w:r>
+              <w:rPr>
+                <w:rtl w:val="0"/>
+              </w:rPr>
+              <w:t xml:space="preserve">0.359</w:t>
+            </w:r>
+          </w:p>
+        </w:tc>
+      </w:tr>
+      <w:tr>
+        <w:tc>
+          <w:tcPr>
+            <w:shd w:fill="auto" w:val="clear"/>
+            <w:tcMar>
+              <w:top w:w="100.0" w:type="dxa"/>
+              <w:left w:w="100.0" w:type="dxa"/>
+              <w:bottom w:w="100.0" w:type="dxa"/>
+              <w:right w:w="100.0" w:type="dxa"/>
+            </w:tcMar>
+            <w:vAlign w:val="top"/>
+          </w:tcPr>
+          <w:p>
+            <w:pPr>
+              <w:widowControl w:val="0"/>
+              <w:spacing w:line="240" w:lineRule="auto"/>
+              <w:rPr/>
+            </w:pPr>
+            <w:r>
+              <w:rPr>
+                <w:rtl w:val="0"/>
+              </w:rPr>
+              <w:t xml:space="preserve">Searches [% of total]</w:t>
+            </w:r>
+          </w:p>
+        </w:tc>
+        <w:tc>
+          <w:tcPr>
+            <w:shd w:fill="auto" w:val="clear"/>
+            <w:tcMar>
+              <w:top w:w="100.0" w:type="dxa"/>
+              <w:left w:w="100.0" w:type="dxa"/>
+              <w:bottom w:w="100.0" w:type="dxa"/>
+              <w:right w:w="100.0" w:type="dxa"/>
+            </w:tcMar>
+            <w:vAlign w:val="top"/>
+          </w:tcPr>
+          <w:p>
+            <w:pPr>
+              <w:widowControl w:val="0"/>
+              <w:spacing w:line="240" w:lineRule="auto"/>
+              <w:jc w:val="center"/>
+              <w:rPr/>
+            </w:pPr>
+            <w:r>
+              <w:rPr>
+                <w:rtl w:val="0"/>
+              </w:rPr>
+              <w:t xml:space="preserve">29%</w:t>
+            </w:r>
+          </w:p>
+        </w:tc>
+        <w:tc>
+          <w:tcPr>
+            <w:shd w:fill="auto" w:val="clear"/>
+            <w:tcMar>
+              <w:top w:w="100.0" w:type="dxa"/>
+              <w:left w:w="100.0" w:type="dxa"/>
+              <w:bottom w:w="100.0" w:type="dxa"/>
+              <w:right w:w="100.0" w:type="dxa"/>
+            </w:tcMar>
+            <w:vAlign w:val="top"/>
+          </w:tcPr>
+          <w:p>
+            <w:pPr>
+              <w:widowControl w:val="0"/>
+              <w:spacing w:line="240" w:lineRule="auto"/>
+              <w:jc w:val="center"/>
+              <w:rPr/>
+            </w:pPr>
+            <w:r>
+              <w:rPr>
+                <w:rtl w:val="0"/>
+              </w:rPr>
+              <w:t xml:space="preserve">30%</w:t>
+            </w:r>
+          </w:p>
+        </w:tc>
+        <w:tc>
+          <w:tcPr>
+            <w:shd w:fill="auto" w:val="clear"/>
+            <w:tcMar>
+              <w:top w:w="100.0" w:type="dxa"/>
+              <w:left w:w="100.0" w:type="dxa"/>
+              <w:bottom w:w="100.0" w:type="dxa"/>
+              <w:right w:w="100.0" w:type="dxa"/>
+            </w:tcMar>
+            <w:vAlign w:val="top"/>
+          </w:tcPr>
+          <w:p>
+            <w:pPr>
+              <w:widowControl w:val="0"/>
+              <w:spacing w:line="240" w:lineRule="auto"/>
+              <w:jc w:val="center"/>
+              <w:rPr/>
+            </w:pPr>
+            <w:r>
+              <w:rPr>
+                <w:rtl w:val="0"/>
+              </w:rPr>
+              <w:t xml:space="preserve">100%</w:t>
             </w:r>
           </w:p>
         </w:tc>
@@ -754,56 +944,129 @@
     </w:p>
     <w:p>
       <w:pPr>
-        <w:pStyle w:val="Heading2"/>
+        <w:widowControl w:val="0"/>
+        <w:spacing w:line="240" w:lineRule="auto"/>
         <w:rPr/>
       </w:pPr>
-      <w:bookmarkStart w:colFirst="0" w:colLast="0" w:name="_ealpd4s4t634" w:id="5"/>
-      <w:bookmarkEnd w:id="5"/>
-      <w:r>
-        <w:rPr>
-          <w:rtl w:val="0"/>
-        </w:rPr>
-        <w:t xml:space="preserve">Fairness</w:t>
+      <w:r>
+        <w:rPr>
+          <w:rtl w:val="0"/>
+        </w:rPr>
+        <w:t xml:space="preserve">As we have anticipated in report 1, performance in production remained very close to its figures on the test set. Two main reasons led us to believe the model performance wouldn’t significantly change in production:</w:t>
       </w:r>
     </w:p>
     <w:p>
       <w:pPr>
-        <w:rPr/>
-      </w:pPr>
-      <w:r>
-        <w:rPr>
-          <w:rtl w:val="0"/>
-        </w:rPr>
+        <w:widowControl w:val="0"/>
+        <w:numPr>
+          <w:ilvl w:val="0"/>
+          <w:numId w:val="1"/>
+        </w:numPr>
+        <w:spacing w:line="240" w:lineRule="auto"/>
+        <w:ind w:left="720" w:hanging="360"/>
+        <w:rPr>
+          <w:u w:val="none"/>
+        </w:rPr>
+      </w:pPr>
+      <w:r>
+        <w:rPr>
+          <w:rtl w:val="0"/>
+        </w:rPr>
+        <w:t xml:space="preserve">Since the search selection process was going to be maintained: a first selection of subjects by the police officers, and only then a search decision provided by the model; we didn’t expect the population characteristics to change much.</w:t>
       </w:r>
     </w:p>
     <w:p>
       <w:pPr>
+        <w:widowControl w:val="0"/>
+        <w:numPr>
+          <w:ilvl w:val="0"/>
+          <w:numId w:val="1"/>
+        </w:numPr>
+        <w:spacing w:line="240" w:lineRule="auto"/>
+        <w:ind w:left="720" w:hanging="360"/>
+        <w:rPr>
+          <w:u w:val="none"/>
+        </w:rPr>
+      </w:pPr>
+      <w:r>
+        <w:rPr>
+          <w:rtl w:val="0"/>
+        </w:rPr>
+        <w:t xml:space="preserve">The test set on which the model performance was assessed before deployment had a considerable size (40% of the training set, amounting to ). Accurate values</w:t>
+      </w:r>
+    </w:p>
+    <w:p>
+      <w:pPr>
+        <w:widowControl w:val="0"/>
+        <w:spacing w:line="240" w:lineRule="auto"/>
         <w:rPr/>
       </w:pPr>
       <w:r>
         <w:rPr>
           <w:rtl w:val="0"/>
         </w:rPr>
-        <w:t xml:space="preserve">Comparison of the discrimination level between our model and the current process for the feature </w:t>
-      </w:r>
-      <w:r>
-        <w:rPr>
-          <w:i w:val="1"/>
-          <w:rtl w:val="0"/>
-        </w:rPr>
-        <w:t xml:space="preserve">SubjectRaceCode</w:t>
-      </w:r>
-      <w:r>
-        <w:rPr>
-          <w:rtl w:val="0"/>
-        </w:rPr>
-        <w:t xml:space="preserve"> on training and production sets</w:t>
-      </w:r>
-      <w:r>
-        <w:rPr>
-          <w:rtl w:val="0"/>
-        </w:rPr>
-        <w:t xml:space="preserve">.</w:t>
+      </w:r>
+    </w:p>
+    <w:p>
+      <w:pPr>
+        <w:widowControl w:val="0"/>
+        <w:spacing w:line="240" w:lineRule="auto"/>
+        <w:rPr/>
+      </w:pPr>
+      <w:r>
+        <w:rPr>
+          <w:rtl w:val="0"/>
+        </w:rPr>
+      </w:r>
+    </w:p>
+    <w:p>
+      <w:pPr>
+        <w:widowControl w:val="0"/>
+        <w:spacing w:line="240" w:lineRule="auto"/>
+        <w:rPr/>
+      </w:pPr>
+      <w:r>
+        <w:rPr>
+          <w:rtl w:val="0"/>
+        </w:rPr>
+        <w:t xml:space="preserve">Given the size of the test set (40% of the training set, )</w:t>
+      </w:r>
+    </w:p>
+    <w:p>
+      <w:pPr>
+        <w:widowControl w:val="0"/>
+        <w:spacing w:line="240" w:lineRule="auto"/>
+        <w:rPr/>
+      </w:pPr>
+      <w:r>
+        <w:rPr>
+          <w:rtl w:val="0"/>
+        </w:rPr>
+      </w:r>
+    </w:p>
+    <w:p>
+      <w:pPr>
+        <w:widowControl w:val="0"/>
+        <w:spacing w:line="240" w:lineRule="auto"/>
+        <w:rPr/>
+      </w:pPr>
+      <w:r>
+        <w:rPr>
+          <w:rtl w:val="0"/>
+        </w:rPr>
+        <w:t xml:space="preserve">As we argued in report 1, since the first requirement of the briefing led us to define a specific classification threshold, the model dynamic assessment becomes less relevant. Nevertheless, we compare the ROC curve and True/False positives curves for our model on both the test set and production test set.</w:t>
+      </w:r>
+    </w:p>
+    <w:p>
+      <w:pPr>
+        <w:widowControl w:val="0"/>
+        <w:spacing w:line="240" w:lineRule="auto"/>
+        <w:rPr/>
+      </w:pPr>
+      <w:r>
+        <w:rPr>
+          <w:rtl w:val="0"/>
+        </w:rPr>
       </w:r>
     </w:p>
     <w:p>
@@ -821,6 +1084,256 @@
     <w:tbl>
       <w:tblPr>
         <w:tblStyle w:val="Table2"/>
+        <w:tblW w:w="9360.0" w:type="dxa"/>
+        <w:jc w:val="left"/>
+        <w:tblInd w:w="100.0" w:type="pct"/>
+        <w:tblBorders>
+          <w:top w:color="000000" w:space="0" w:sz="8" w:val="single"/>
+          <w:left w:color="000000" w:space="0" w:sz="8" w:val="single"/>
+          <w:bottom w:color="000000" w:space="0" w:sz="8" w:val="single"/>
+          <w:right w:color="000000" w:space="0" w:sz="8" w:val="single"/>
+          <w:insideH w:color="000000" w:space="0" w:sz="8" w:val="single"/>
+          <w:insideV w:color="000000" w:space="0" w:sz="8" w:val="single"/>
+        </w:tblBorders>
+        <w:tblLayout w:type="fixed"/>
+        <w:tblLook w:val="0600"/>
+      </w:tblPr>
+      <w:tblGrid>
+        <w:gridCol w:w="4680"/>
+        <w:gridCol w:w="4680"/>
+        <w:tblGridChange w:id="0">
+          <w:tblGrid>
+            <w:gridCol w:w="4680"/>
+            <w:gridCol w:w="4680"/>
+          </w:tblGrid>
+        </w:tblGridChange>
+      </w:tblGrid>
+      <w:tr>
+        <w:tc>
+          <w:tcPr>
+            <w:shd w:fill="auto" w:val="clear"/>
+            <w:tcMar>
+              <w:top w:w="100.0" w:type="dxa"/>
+              <w:left w:w="100.0" w:type="dxa"/>
+              <w:bottom w:w="100.0" w:type="dxa"/>
+              <w:right w:w="100.0" w:type="dxa"/>
+            </w:tcMar>
+            <w:vAlign w:val="top"/>
+          </w:tcPr>
+          <w:p>
+            <w:pPr>
+              <w:keepNext w:val="0"/>
+              <w:keepLines w:val="0"/>
+              <w:widowControl w:val="0"/>
+              <w:pBdr>
+                <w:top w:space="0" w:sz="0" w:val="nil"/>
+                <w:left w:space="0" w:sz="0" w:val="nil"/>
+                <w:bottom w:space="0" w:sz="0" w:val="nil"/>
+                <w:right w:space="0" w:sz="0" w:val="nil"/>
+                <w:between w:space="0" w:sz="0" w:val="nil"/>
+              </w:pBdr>
+              <w:shd w:fill="auto" w:val="clear"/>
+              <w:spacing w:after="0" w:before="0" w:line="240" w:lineRule="auto"/>
+              <w:ind w:left="0" w:right="0" w:firstLine="0"/>
+              <w:jc w:val="left"/>
+              <w:rPr/>
+            </w:pPr>
+            <w:r>
+              <w:rPr/>
+              <w:drawing>
+                <wp:inline distB="114300" distT="114300" distL="114300" distR="114300">
+                  <wp:extent cx="2838450" cy="1892300"/>
+                  <wp:effectExtent b="0" l="0" r="0" t="0"/>
+                  <wp:docPr id="3" name="image5.png"/>
+                  <a:graphic>
+                    <a:graphicData uri="http://schemas.openxmlformats.org/drawingml/2006/picture">
+                      <pic:pic>
+                        <pic:nvPicPr>
+                          <pic:cNvPr id="0" name="image5.png"/>
+                          <pic:cNvPicPr preferRelativeResize="0"/>
+                        </pic:nvPicPr>
+                        <pic:blipFill>
+                          <a:blip r:embed="rId6"/>
+                          <a:srcRect b="0" l="0" r="0" t="0"/>
+                          <a:stretch>
+                            <a:fillRect/>
+                          </a:stretch>
+                        </pic:blipFill>
+                        <pic:spPr>
+                          <a:xfrm>
+                            <a:off x="0" y="0"/>
+                            <a:ext cx="2838450" cy="1892300"/>
+                          </a:xfrm>
+                          <a:prstGeom prst="rect"/>
+                          <a:ln/>
+                        </pic:spPr>
+                      </pic:pic>
+                    </a:graphicData>
+                  </a:graphic>
+                </wp:inline>
+              </w:drawing>
+            </w:r>
+            <w:r>
+              <w:rPr>
+                <w:rtl w:val="0"/>
+              </w:rPr>
+            </w:r>
+          </w:p>
+        </w:tc>
+        <w:tc>
+          <w:tcPr>
+            <w:shd w:fill="auto" w:val="clear"/>
+            <w:tcMar>
+              <w:top w:w="100.0" w:type="dxa"/>
+              <w:left w:w="100.0" w:type="dxa"/>
+              <w:bottom w:w="100.0" w:type="dxa"/>
+              <w:right w:w="100.0" w:type="dxa"/>
+            </w:tcMar>
+            <w:vAlign w:val="top"/>
+          </w:tcPr>
+          <w:p>
+            <w:pPr>
+              <w:keepNext w:val="0"/>
+              <w:keepLines w:val="0"/>
+              <w:widowControl w:val="0"/>
+              <w:pBdr>
+                <w:top w:space="0" w:sz="0" w:val="nil"/>
+                <w:left w:space="0" w:sz="0" w:val="nil"/>
+                <w:bottom w:space="0" w:sz="0" w:val="nil"/>
+                <w:right w:space="0" w:sz="0" w:val="nil"/>
+                <w:between w:space="0" w:sz="0" w:val="nil"/>
+              </w:pBdr>
+              <w:shd w:fill="auto" w:val="clear"/>
+              <w:spacing w:after="0" w:before="0" w:line="240" w:lineRule="auto"/>
+              <w:ind w:left="0" w:right="0" w:firstLine="0"/>
+              <w:jc w:val="left"/>
+              <w:rPr/>
+            </w:pPr>
+            <w:r>
+              <w:rPr/>
+              <w:drawing>
+                <wp:inline distB="114300" distT="114300" distL="114300" distR="114300">
+                  <wp:extent cx="2838450" cy="1892300"/>
+                  <wp:effectExtent b="0" l="0" r="0" t="0"/>
+                  <wp:docPr id="2" name="image4.png"/>
+                  <a:graphic>
+                    <a:graphicData uri="http://schemas.openxmlformats.org/drawingml/2006/picture">
+                      <pic:pic>
+                        <pic:nvPicPr>
+                          <pic:cNvPr id="0" name="image4.png"/>
+                          <pic:cNvPicPr preferRelativeResize="0"/>
+                        </pic:nvPicPr>
+                        <pic:blipFill>
+                          <a:blip r:embed="rId7"/>
+                          <a:srcRect b="0" l="0" r="0" t="0"/>
+                          <a:stretch>
+                            <a:fillRect/>
+                          </a:stretch>
+                        </pic:blipFill>
+                        <pic:spPr>
+                          <a:xfrm>
+                            <a:off x="0" y="0"/>
+                            <a:ext cx="2838450" cy="1892300"/>
+                          </a:xfrm>
+                          <a:prstGeom prst="rect"/>
+                          <a:ln/>
+                        </pic:spPr>
+                      </pic:pic>
+                    </a:graphicData>
+                  </a:graphic>
+                </wp:inline>
+              </w:drawing>
+            </w:r>
+            <w:r>
+              <w:rPr>
+                <w:rtl w:val="0"/>
+              </w:rPr>
+            </w:r>
+          </w:p>
+        </w:tc>
+      </w:tr>
+    </w:tbl>
+    <w:p>
+      <w:pPr>
+        <w:widowControl w:val="0"/>
+        <w:spacing w:line="240" w:lineRule="auto"/>
+        <w:rPr/>
+      </w:pPr>
+      <w:r>
+        <w:rPr>
+          <w:rtl w:val="0"/>
+        </w:rPr>
+      </w:r>
+    </w:p>
+    <w:p>
+      <w:pPr>
+        <w:pStyle w:val="Heading2"/>
+        <w:rPr/>
+      </w:pPr>
+      <w:bookmarkStart w:colFirst="0" w:colLast="0" w:name="_ealpd4s4t634" w:id="5"/>
+      <w:bookmarkEnd w:id="5"/>
+      <w:r>
+        <w:rPr>
+          <w:rtl w:val="0"/>
+        </w:rPr>
+        <w:t xml:space="preserve">Fairness</w:t>
+      </w:r>
+    </w:p>
+    <w:p>
+      <w:pPr>
+        <w:rPr/>
+      </w:pPr>
+      <w:r>
+        <w:rPr>
+          <w:rtl w:val="0"/>
+        </w:rPr>
+      </w:r>
+    </w:p>
+    <w:p>
+      <w:pPr>
+        <w:rPr/>
+      </w:pPr>
+      <w:r>
+        <w:rPr>
+          <w:rtl w:val="0"/>
+        </w:rPr>
+        <w:t xml:space="preserve">Comparison of the discrimination level between our model and the current process for the feature </w:t>
+      </w:r>
+      <w:r>
+        <w:rPr>
+          <w:i w:val="1"/>
+          <w:rtl w:val="0"/>
+        </w:rPr>
+        <w:t xml:space="preserve">SubjectRaceCode</w:t>
+      </w:r>
+      <w:r>
+        <w:rPr>
+          <w:rtl w:val="0"/>
+        </w:rPr>
+        <w:t xml:space="preserve"> on training and production sets</w:t>
+      </w:r>
+      <w:r>
+        <w:rPr>
+          <w:rtl w:val="0"/>
+        </w:rPr>
+        <w:t xml:space="preserve">.</w:t>
+      </w:r>
+    </w:p>
+    <w:p>
+      <w:pPr>
+        <w:widowControl w:val="0"/>
+        <w:spacing w:line="240" w:lineRule="auto"/>
+        <w:rPr/>
+      </w:pPr>
+      <w:r>
+        <w:rPr>
+          <w:rtl w:val="0"/>
+        </w:rPr>
+      </w:r>
+    </w:p>
+    <w:tbl>
+      <w:tblPr>
+        <w:tblStyle w:val="Table3"/>
         <w:tblW w:w="9375.0" w:type="dxa"/>
         <w:jc w:val="left"/>
         <w:tblInd w:w="100.0" w:type="pct"/>
@@ -2247,7 +2760,7 @@
     </w:p>
     <w:tbl>
       <w:tblPr>
-        <w:tblStyle w:val="Table3"/>
+        <w:tblStyle w:val="Table4"/>
         <w:tblW w:w="9390.0" w:type="dxa"/>
         <w:jc w:val="left"/>
         <w:tblInd w:w="100.0" w:type="pct"/>
@@ -3512,7 +4025,7 @@
     </w:p>
     <w:tbl>
       <w:tblPr>
-        <w:tblStyle w:val="Table4"/>
+        <w:tblStyle w:val="Table5"/>
         <w:tblW w:w="9375.0" w:type="dxa"/>
         <w:jc w:val="left"/>
         <w:tblInd w:w="100.0" w:type="pct"/>
@@ -4622,8 +5135,274 @@
         <w:rPr>
           <w:rtl w:val="0"/>
         </w:rPr>
+        <w:t xml:space="preserve">Population on extended sense: not only individual characteristics for fairness assessment, but also the distribution of the features used by the model.</w:t>
       </w:r>
     </w:p>
+    <w:p>
+      <w:pPr>
+        <w:rPr/>
+      </w:pPr>
+      <w:r>
+        <w:rPr>
+          <w:rtl w:val="0"/>
+        </w:rPr>
+      </w:r>
+    </w:p>
+    <w:p>
+      <w:pPr>
+        <w:rPr/>
+      </w:pPr>
+      <w:r>
+        <w:rPr>
+          <w:rtl w:val="0"/>
+        </w:rPr>
+      </w:r>
+    </w:p>
+    <w:tbl>
+      <w:tblPr>
+        <w:tblStyle w:val="Table6"/>
+        <w:tblW w:w="9360.0" w:type="dxa"/>
+        <w:jc w:val="left"/>
+        <w:tblInd w:w="100.0" w:type="pct"/>
+        <w:tblBorders>
+          <w:top w:color="000000" w:space="0" w:sz="8" w:val="single"/>
+          <w:left w:color="000000" w:space="0" w:sz="8" w:val="single"/>
+          <w:bottom w:color="000000" w:space="0" w:sz="8" w:val="single"/>
+          <w:right w:color="000000" w:space="0" w:sz="8" w:val="single"/>
+          <w:insideH w:color="000000" w:space="0" w:sz="8" w:val="single"/>
+          <w:insideV w:color="000000" w:space="0" w:sz="8" w:val="single"/>
+        </w:tblBorders>
+        <w:tblLayout w:type="fixed"/>
+        <w:tblLook w:val="0600"/>
+      </w:tblPr>
+      <w:tblGrid>
+        <w:gridCol w:w="3120"/>
+        <w:gridCol w:w="3120"/>
+        <w:gridCol w:w="3120"/>
+        <w:tblGridChange w:id="0">
+          <w:tblGrid>
+            <w:gridCol w:w="3120"/>
+            <w:gridCol w:w="3120"/>
+            <w:gridCol w:w="3120"/>
+          </w:tblGrid>
+        </w:tblGridChange>
+      </w:tblGrid>
+      <w:tr>
+        <w:tc>
+          <w:tcPr>
+            <w:shd w:fill="auto" w:val="clear"/>
+            <w:tcMar>
+              <w:top w:w="100.0" w:type="dxa"/>
+              <w:left w:w="100.0" w:type="dxa"/>
+              <w:bottom w:w="100.0" w:type="dxa"/>
+              <w:right w:w="100.0" w:type="dxa"/>
+            </w:tcMar>
+            <w:vAlign w:val="top"/>
+          </w:tcPr>
+          <w:p>
+            <w:pPr>
+              <w:keepNext w:val="0"/>
+              <w:keepLines w:val="0"/>
+              <w:widowControl w:val="0"/>
+              <w:pBdr>
+                <w:top w:space="0" w:sz="0" w:val="nil"/>
+                <w:left w:space="0" w:sz="0" w:val="nil"/>
+                <w:bottom w:space="0" w:sz="0" w:val="nil"/>
+                <w:right w:space="0" w:sz="0" w:val="nil"/>
+                <w:between w:space="0" w:sz="0" w:val="nil"/>
+              </w:pBdr>
+              <w:shd w:fill="auto" w:val="clear"/>
+              <w:spacing w:after="0" w:before="0" w:line="240" w:lineRule="auto"/>
+              <w:ind w:left="0" w:right="0" w:firstLine="0"/>
+              <w:jc w:val="left"/>
+              <w:rPr/>
+            </w:pPr>
+            <w:r>
+              <w:rPr/>
+              <w:drawing>
+                <wp:inline distB="114300" distT="114300" distL="114300" distR="114300">
+                  <wp:extent cx="1847850" cy="1854200"/>
+                  <wp:effectExtent b="0" l="0" r="0" t="0"/>
+                  <wp:docPr id="5" name="image3.png"/>
+                  <a:graphic>
+                    <a:graphicData uri="http://schemas.openxmlformats.org/drawingml/2006/picture">
+                      <pic:pic>
+                        <pic:nvPicPr>
+                          <pic:cNvPr id="0" name="image3.png"/>
+                          <pic:cNvPicPr preferRelativeResize="0"/>
+                        </pic:nvPicPr>
+                        <pic:blipFill>
+                          <a:blip r:embed="rId8"/>
+                          <a:srcRect b="0" l="0" r="0" t="0"/>
+                          <a:stretch>
+                            <a:fillRect/>
+                          </a:stretch>
+                        </pic:blipFill>
+                        <pic:spPr>
+                          <a:xfrm>
+                            <a:off x="0" y="0"/>
+                            <a:ext cx="1847850" cy="1854200"/>
+                          </a:xfrm>
+                          <a:prstGeom prst="rect"/>
+                          <a:ln/>
+                        </pic:spPr>
+                      </pic:pic>
+                    </a:graphicData>
+                  </a:graphic>
+                </wp:inline>
+              </w:drawing>
+            </w:r>
+            <w:r>
+              <w:rPr>
+                <w:rtl w:val="0"/>
+              </w:rPr>
+            </w:r>
+          </w:p>
+        </w:tc>
+        <w:tc>
+          <w:tcPr>
+            <w:shd w:fill="auto" w:val="clear"/>
+            <w:tcMar>
+              <w:top w:w="100.0" w:type="dxa"/>
+              <w:left w:w="100.0" w:type="dxa"/>
+              <w:bottom w:w="100.0" w:type="dxa"/>
+              <w:right w:w="100.0" w:type="dxa"/>
+            </w:tcMar>
+            <w:vAlign w:val="top"/>
+          </w:tcPr>
+          <w:p>
+            <w:pPr>
+              <w:keepNext w:val="0"/>
+              <w:keepLines w:val="0"/>
+              <w:widowControl w:val="0"/>
+              <w:pBdr>
+                <w:top w:space="0" w:sz="0" w:val="nil"/>
+                <w:left w:space="0" w:sz="0" w:val="nil"/>
+                <w:bottom w:space="0" w:sz="0" w:val="nil"/>
+                <w:right w:space="0" w:sz="0" w:val="nil"/>
+                <w:between w:space="0" w:sz="0" w:val="nil"/>
+              </w:pBdr>
+              <w:shd w:fill="auto" w:val="clear"/>
+              <w:spacing w:after="0" w:before="0" w:line="240" w:lineRule="auto"/>
+              <w:ind w:left="0" w:right="0" w:firstLine="0"/>
+              <w:jc w:val="left"/>
+              <w:rPr/>
+            </w:pPr>
+            <w:r>
+              <w:rPr/>
+              <w:drawing>
+                <wp:inline distB="114300" distT="114300" distL="114300" distR="114300">
+                  <wp:extent cx="1847850" cy="1854200"/>
+                  <wp:effectExtent b="0" l="0" r="0" t="0"/>
+                  <wp:docPr id="1" name="image1.png"/>
+                  <a:graphic>
+                    <a:graphicData uri="http://schemas.openxmlformats.org/drawingml/2006/picture">
+                      <pic:pic>
+                        <pic:nvPicPr>
+                          <pic:cNvPr id="0" name="image1.png"/>
+                          <pic:cNvPicPr preferRelativeResize="0"/>
+                        </pic:nvPicPr>
+                        <pic:blipFill>
+                          <a:blip r:embed="rId9"/>
+                          <a:srcRect b="0" l="0" r="0" t="0"/>
+                          <a:stretch>
+                            <a:fillRect/>
+                          </a:stretch>
+                        </pic:blipFill>
+                        <pic:spPr>
+                          <a:xfrm>
+                            <a:off x="0" y="0"/>
+                            <a:ext cx="1847850" cy="1854200"/>
+                          </a:xfrm>
+                          <a:prstGeom prst="rect"/>
+                          <a:ln/>
+                        </pic:spPr>
+                      </pic:pic>
+                    </a:graphicData>
+                  </a:graphic>
+                </wp:inline>
+              </w:drawing>
+            </w:r>
+            <w:r>
+              <w:rPr>
+                <w:rtl w:val="0"/>
+              </w:rPr>
+            </w:r>
+          </w:p>
+        </w:tc>
+        <w:tc>
+          <w:tcPr>
+            <w:shd w:fill="auto" w:val="clear"/>
+            <w:tcMar>
+              <w:top w:w="100.0" w:type="dxa"/>
+              <w:left w:w="100.0" w:type="dxa"/>
+              <w:bottom w:w="100.0" w:type="dxa"/>
+              <w:right w:w="100.0" w:type="dxa"/>
+            </w:tcMar>
+            <w:vAlign w:val="top"/>
+          </w:tcPr>
+          <w:p>
+            <w:pPr>
+              <w:keepNext w:val="0"/>
+              <w:keepLines w:val="0"/>
+              <w:widowControl w:val="0"/>
+              <w:pBdr>
+                <w:top w:space="0" w:sz="0" w:val="nil"/>
+                <w:left w:space="0" w:sz="0" w:val="nil"/>
+                <w:bottom w:space="0" w:sz="0" w:val="nil"/>
+                <w:right w:space="0" w:sz="0" w:val="nil"/>
+                <w:between w:space="0" w:sz="0" w:val="nil"/>
+              </w:pBdr>
+              <w:shd w:fill="auto" w:val="clear"/>
+              <w:spacing w:after="0" w:before="0" w:line="240" w:lineRule="auto"/>
+              <w:ind w:left="0" w:right="0" w:firstLine="0"/>
+              <w:jc w:val="left"/>
+              <w:rPr/>
+            </w:pPr>
+            <w:r>
+              <w:rPr/>
+              <w:drawing>
+                <wp:inline distB="114300" distT="114300" distL="114300" distR="114300">
+                  <wp:extent cx="1847850" cy="1854200"/>
+                  <wp:effectExtent b="0" l="0" r="0" t="0"/>
+                  <wp:docPr id="4" name="image2.png"/>
+                  <a:graphic>
+                    <a:graphicData uri="http://schemas.openxmlformats.org/drawingml/2006/picture">
+                      <pic:pic>
+                        <pic:nvPicPr>
+                          <pic:cNvPr id="0" name="image2.png"/>
+                          <pic:cNvPicPr preferRelativeResize="0"/>
+                        </pic:nvPicPr>
+                        <pic:blipFill>
+                          <a:blip r:embed="rId10"/>
+                          <a:srcRect b="0" l="0" r="0" t="0"/>
+                          <a:stretch>
+                            <a:fillRect/>
+                          </a:stretch>
+                        </pic:blipFill>
+                        <pic:spPr>
+                          <a:xfrm>
+                            <a:off x="0" y="0"/>
+                            <a:ext cx="1847850" cy="1854200"/>
+                          </a:xfrm>
+                          <a:prstGeom prst="rect"/>
+                          <a:ln/>
+                        </pic:spPr>
+                      </pic:pic>
+                    </a:graphicData>
+                  </a:graphic>
+                </wp:inline>
+              </w:drawing>
+            </w:r>
+            <w:r>
+              <w:rPr>
+                <w:rtl w:val="0"/>
+              </w:rPr>
+            </w:r>
+          </w:p>
+        </w:tc>
+      </w:tr>
+    </w:tbl>
     <w:p>
       <w:pPr>
         <w:rPr/>
@@ -4794,7 +5573,121 @@
 </file>
 
 <file path=word/numbering.xml><?xml version="1.0" encoding="utf-8"?>
-<w:numbering xmlns:mc="http://schemas.openxmlformats.org/markup-compatibility/2006" xmlns:o="urn:schemas-microsoft-com:office:office" xmlns:r="http://schemas.openxmlformats.org/officeDocument/2006/relationships" xmlns:m="http://schemas.openxmlformats.org/officeDocument/2006/math" xmlns:v="urn:schemas-microsoft-com:vml" xmlns:wp="http://schemas.openxmlformats.org/drawingml/2006/wordprocessingDrawing" xmlns:w10="urn:schemas-microsoft-com:office:word" xmlns:w="http://schemas.openxmlformats.org/wordprocessingml/2006/main" xmlns:wne="http://schemas.microsoft.com/office/word/2006/wordml" xmlns:sl="http://schemas.openxmlformats.org/schemaLibrary/2006/main" xmlns:a="http://schemas.openxmlformats.org/drawingml/2006/main" xmlns:pic="http://schemas.openxmlformats.org/drawingml/2006/picture" xmlns:c="http://schemas.openxmlformats.org/drawingml/2006/chart" xmlns:lc="http://schemas.openxmlformats.org/drawingml/2006/lockedCanvas" xmlns:dgm="http://schemas.openxmlformats.org/drawingml/2006/diagram" xmlns:wps="http://schemas.microsoft.com/office/word/2010/wordprocessingShape" xmlns:wpg="http://schemas.microsoft.com/office/word/2010/wordprocessingGroup" xmlns:w14="http://schemas.microsoft.com/office/word/2010/wordml" xmlns:w15="http://schemas.microsoft.com/office/word/2012/wordml"/>
+<w:numbering xmlns:mc="http://schemas.openxmlformats.org/markup-compatibility/2006" xmlns:o="urn:schemas-microsoft-com:office:office" xmlns:r="http://schemas.openxmlformats.org/officeDocument/2006/relationships" xmlns:m="http://schemas.openxmlformats.org/officeDocument/2006/math" xmlns:v="urn:schemas-microsoft-com:vml" xmlns:wp="http://schemas.openxmlformats.org/drawingml/2006/wordprocessingDrawing" xmlns:w10="urn:schemas-microsoft-com:office:word" xmlns:w="http://schemas.openxmlformats.org/wordprocessingml/2006/main" xmlns:wne="http://schemas.microsoft.com/office/word/2006/wordml" xmlns:sl="http://schemas.openxmlformats.org/schemaLibrary/2006/main" xmlns:a="http://schemas.openxmlformats.org/drawingml/2006/main" xmlns:pic="http://schemas.openxmlformats.org/drawingml/2006/picture" xmlns:c="http://schemas.openxmlformats.org/drawingml/2006/chart" xmlns:lc="http://schemas.openxmlformats.org/drawingml/2006/lockedCanvas" xmlns:dgm="http://schemas.openxmlformats.org/drawingml/2006/diagram" xmlns:wps="http://schemas.microsoft.com/office/word/2010/wordprocessingShape" xmlns:wpg="http://schemas.microsoft.com/office/word/2010/wordprocessingGroup" xmlns:w14="http://schemas.microsoft.com/office/word/2010/wordml" xmlns:w15="http://schemas.microsoft.com/office/word/2012/wordml">
+  <w:abstractNum w:abstractNumId="1">
+    <w:lvl w:ilvl="0">
+      <w:start w:val="1"/>
+      <w:numFmt w:val="decimal"/>
+      <w:lvlText w:val="%1)"/>
+      <w:lvlJc w:val="left"/>
+      <w:pPr>
+        <w:ind w:left="720" w:hanging="360"/>
+      </w:pPr>
+      <w:rPr>
+        <w:u w:val="none"/>
+      </w:rPr>
+    </w:lvl>
+    <w:lvl w:ilvl="1">
+      <w:start w:val="1"/>
+      <w:numFmt w:val="lowerLetter"/>
+      <w:lvlText w:val="%2)"/>
+      <w:lvlJc w:val="left"/>
+      <w:pPr>
+        <w:ind w:left="1440" w:hanging="360"/>
+      </w:pPr>
+      <w:rPr>
+        <w:u w:val="none"/>
+      </w:rPr>
+    </w:lvl>
+    <w:lvl w:ilvl="2">
+      <w:start w:val="1"/>
+      <w:numFmt w:val="lowerRoman"/>
+      <w:lvlText w:val="%3)"/>
+      <w:lvlJc w:val="right"/>
+      <w:pPr>
+        <w:ind w:left="2160" w:hanging="360"/>
+      </w:pPr>
+      <w:rPr>
+        <w:u w:val="none"/>
+      </w:rPr>
+    </w:lvl>
+    <w:lvl w:ilvl="3">
+      <w:start w:val="1"/>
+      <w:numFmt w:val="decimal"/>
+      <w:lvlText w:val="(%4)"/>
+      <w:lvlJc w:val="left"/>
+      <w:pPr>
+        <w:ind w:left="2880" w:hanging="360"/>
+      </w:pPr>
+      <w:rPr>
+        <w:u w:val="none"/>
+      </w:rPr>
+    </w:lvl>
+    <w:lvl w:ilvl="4">
+      <w:start w:val="1"/>
+      <w:numFmt w:val="lowerLetter"/>
+      <w:lvlText w:val="(%5)"/>
+      <w:lvlJc w:val="left"/>
+      <w:pPr>
+        <w:ind w:left="3600" w:hanging="360"/>
+      </w:pPr>
+      <w:rPr>
+        <w:u w:val="none"/>
+      </w:rPr>
+    </w:lvl>
+    <w:lvl w:ilvl="5">
+      <w:start w:val="1"/>
+      <w:numFmt w:val="lowerRoman"/>
+      <w:lvlText w:val="(%6)"/>
+      <w:lvlJc w:val="right"/>
+      <w:pPr>
+        <w:ind w:left="4320" w:hanging="360"/>
+      </w:pPr>
+      <w:rPr>
+        <w:u w:val="none"/>
+      </w:rPr>
+    </w:lvl>
+    <w:lvl w:ilvl="6">
+      <w:start w:val="1"/>
+      <w:numFmt w:val="decimal"/>
+      <w:lvlText w:val="%7."/>
+      <w:lvlJc w:val="left"/>
+      <w:pPr>
+        <w:ind w:left="5040" w:hanging="360"/>
+      </w:pPr>
+      <w:rPr>
+        <w:u w:val="none"/>
+      </w:rPr>
+    </w:lvl>
+    <w:lvl w:ilvl="7">
+      <w:start w:val="1"/>
+      <w:numFmt w:val="lowerLetter"/>
+      <w:lvlText w:val="%8."/>
+      <w:lvlJc w:val="left"/>
+      <w:pPr>
+        <w:ind w:left="5760" w:hanging="360"/>
+      </w:pPr>
+      <w:rPr>
+        <w:u w:val="none"/>
+      </w:rPr>
+    </w:lvl>
+    <w:lvl w:ilvl="8">
+      <w:start w:val="1"/>
+      <w:numFmt w:val="lowerRoman"/>
+      <w:lvlText w:val="%9."/>
+      <w:lvlJc w:val="right"/>
+      <w:pPr>
+        <w:ind w:left="6480" w:hanging="360"/>
+      </w:pPr>
+      <w:rPr>
+        <w:u w:val="none"/>
+      </w:rPr>
+    </w:lvl>
+  </w:abstractNum>
+  <w:num w:numId="1">
+    <w:abstractNumId w:val="1"/>
+  </w:num>
+</w:numbering>
 </file>
 
 <file path=word/styles.xml><?xml version="1.0" encoding="utf-8"?>
@@ -4982,6 +5875,32 @@
     </w:tblPr>
   </w:style>
   <w:style w:type="table" w:styleId="Table4">
+    <w:basedOn w:val="TableNormal"/>
+    <w:tblPr>
+      <w:tblStyleRowBandSize w:val="1"/>
+      <w:tblStyleColBandSize w:val="1"/>
+      <w:tblCellMar>
+        <w:top w:w="100.0" w:type="dxa"/>
+        <w:left w:w="100.0" w:type="dxa"/>
+        <w:bottom w:w="100.0" w:type="dxa"/>
+        <w:right w:w="100.0" w:type="dxa"/>
+      </w:tblCellMar>
+    </w:tblPr>
+  </w:style>
+  <w:style w:type="table" w:styleId="Table5">
+    <w:basedOn w:val="TableNormal"/>
+    <w:tblPr>
+      <w:tblStyleRowBandSize w:val="1"/>
+      <w:tblStyleColBandSize w:val="1"/>
+      <w:tblCellMar>
+        <w:top w:w="100.0" w:type="dxa"/>
+        <w:left w:w="100.0" w:type="dxa"/>
+        <w:bottom w:w="100.0" w:type="dxa"/>
+        <w:right w:w="100.0" w:type="dxa"/>
+      </w:tblCellMar>
+    </w:tblPr>
+  </w:style>
+  <w:style w:type="table" w:styleId="Table6">
     <w:basedOn w:val="TableNormal"/>
     <w:tblPr>
       <w:tblStyleRowBandSize w:val="1"/>

</xml_diff>